<commit_message>
Updated resume to reflect grad expectation
</commit_message>
<xml_diff>
--- a/Resume.docx
+++ b/Resume.docx
@@ -73,14 +73,12 @@
         </w:rPr>
         <w:t xml:space="preserve"> • </w:t>
       </w:r>
-      <w:proofErr w:type="spellStart"/>
       <w:r>
         <w:rPr>
           <w:rFonts w:ascii="Century Gothic" w:hAnsi="Century Gothic"/>
         </w:rPr>
         <w:t>hello@danieldeanda.tech</w:t>
       </w:r>
-      <w:proofErr w:type="spellEnd"/>
     </w:p>
     <w:p>
       <w:pPr>
@@ -95,14 +93,12 @@
         </w:rPr>
         <w:t xml:space="preserve">Website: </w:t>
       </w:r>
-      <w:proofErr w:type="gramStart"/>
       <w:r>
         <w:rPr>
           <w:rFonts w:ascii="Century Gothic" w:hAnsi="Century Gothic"/>
         </w:rPr>
         <w:t>danieldeanda.tech</w:t>
       </w:r>
-      <w:proofErr w:type="gramEnd"/>
       <w:r>
         <w:rPr>
           <w:rFonts w:ascii="Century Gothic" w:hAnsi="Century Gothic"/>
@@ -121,14 +117,12 @@
         </w:rPr>
         <w:t>linkedin.com/in/</w:t>
       </w:r>
-      <w:proofErr w:type="spellStart"/>
       <w:r>
         <w:rPr>
           <w:rFonts w:ascii="Century Gothic" w:hAnsi="Century Gothic"/>
         </w:rPr>
         <w:t>danielchristiandeanda</w:t>
       </w:r>
-      <w:proofErr w:type="spellEnd"/>
       <w:r>
         <w:rPr>
           <w:rFonts w:ascii="Century Gothic" w:hAnsi="Century Gothic"/>
@@ -402,13 +396,19 @@
               <w:rPr>
                 <w:rFonts w:ascii="Century Gothic" w:hAnsi="Century Gothic"/>
               </w:rPr>
-              <w:t>May</w:t>
-            </w:r>
-            <w:r>
-              <w:rPr>
-                <w:rFonts w:ascii="Century Gothic" w:hAnsi="Century Gothic"/>
-              </w:rPr>
-              <w:t xml:space="preserve"> 2023</w:t>
+              <w:t>Dec.</w:t>
+            </w:r>
+            <w:r>
+              <w:rPr>
+                <w:rFonts w:ascii="Century Gothic" w:hAnsi="Century Gothic"/>
+              </w:rPr>
+              <w:t xml:space="preserve"> 202</w:t>
+            </w:r>
+            <w:r>
+              <w:rPr>
+                <w:rFonts w:ascii="Century Gothic" w:hAnsi="Century Gothic"/>
+              </w:rPr>
+              <w:t>2</w:t>
             </w:r>
           </w:p>
           <w:p>
@@ -762,13 +762,7 @@
               <w:rPr>
                 <w:rFonts w:ascii="Century Gothic" w:hAnsi="Century Gothic"/>
               </w:rPr>
-              <w:t>Probability &amp; Statistics in CS</w:t>
-            </w:r>
-            <w:r>
-              <w:rPr>
-                <w:rFonts w:ascii="Century Gothic" w:hAnsi="Century Gothic"/>
-              </w:rPr>
-              <w:t xml:space="preserve"> </w:t>
+              <w:t xml:space="preserve">Probability &amp; Statistics in CS </w:t>
             </w:r>
             <w:r>
               <w:rPr>

</xml_diff>

<commit_message>
Update Resume to Mar. version
</commit_message>
<xml_diff>
--- a/Resume.docx
+++ b/Resume.docx
@@ -233,13 +233,37 @@
               <w:rPr>
                 <w:rFonts w:ascii="Daytona Light" w:hAnsi="Daytona Light"/>
               </w:rPr>
-              <w:t xml:space="preserve"> Remote</w:t>
-            </w:r>
-            <w:r>
-              <w:rPr>
-                <w:rFonts w:ascii="Daytona Light" w:hAnsi="Daytona Light"/>
-              </w:rPr>
-              <w:t xml:space="preserve"> Software Development/Engineering Internship for Summer 2021</w:t>
+              <w:t xml:space="preserve"> </w:t>
+            </w:r>
+            <w:r>
+              <w:rPr>
+                <w:rFonts w:ascii="Daytona Light" w:hAnsi="Daytona Light"/>
+              </w:rPr>
+              <w:t>r</w:t>
+            </w:r>
+            <w:r>
+              <w:rPr>
+                <w:rFonts w:ascii="Daytona Light" w:hAnsi="Daytona Light"/>
+              </w:rPr>
+              <w:t>emote</w:t>
+            </w:r>
+            <w:r>
+              <w:rPr>
+                <w:rFonts w:ascii="Daytona Light" w:hAnsi="Daytona Light"/>
+              </w:rPr>
+              <w:t xml:space="preserve"> Software Development/Engineering </w:t>
+            </w:r>
+            <w:r>
+              <w:rPr>
+                <w:rFonts w:ascii="Daytona Light" w:hAnsi="Daytona Light"/>
+              </w:rPr>
+              <w:t>i</w:t>
+            </w:r>
+            <w:r>
+              <w:rPr>
+                <w:rFonts w:ascii="Daytona Light" w:hAnsi="Daytona Light"/>
+              </w:rPr>
+              <w:t>nternship for Summer 2021</w:t>
             </w:r>
           </w:p>
           <w:p>
@@ -290,14 +314,26 @@
             <w:pPr>
               <w:rPr>
                 <w:rFonts w:ascii="Daytona Light" w:hAnsi="Daytona Light"/>
-              </w:rPr>
-            </w:pPr>
-            <w:r>
-              <w:rPr>
-                <w:rFonts w:ascii="Daytona Light" w:hAnsi="Daytona Light"/>
+                <w:b/>
+                <w:bCs/>
+              </w:rPr>
+            </w:pPr>
+            <w:r>
+              <w:rPr>
+                <w:rFonts w:ascii="Daytona Light" w:hAnsi="Daytona Light"/>
+                <w:b/>
+                <w:bCs/>
               </w:rPr>
               <w:t>B.S. in Computer Science</w:t>
             </w:r>
+            <w:r>
+              <w:rPr>
+                <w:rFonts w:ascii="Daytona Light" w:hAnsi="Daytona Light"/>
+                <w:b/>
+                <w:bCs/>
+              </w:rPr>
+              <w:t>, GPA: 4.00</w:t>
+            </w:r>
           </w:p>
           <w:p>
             <w:pPr>
@@ -310,6 +346,18 @@
                 <w:rFonts w:ascii="Daytona Light" w:hAnsi="Daytona Light"/>
               </w:rPr>
               <w:t>The University of Texas at Dallas (UTD)</w:t>
+            </w:r>
+            <w:r>
+              <w:rPr>
+                <w:rFonts w:ascii="Daytona Light" w:hAnsi="Daytona Light"/>
+              </w:rPr>
+              <w:t>, De</w:t>
+            </w:r>
+            <w:r>
+              <w:rPr>
+                <w:rFonts w:ascii="Daytona Light" w:hAnsi="Daytona Light"/>
+              </w:rPr>
+              <w:t>c. 2022</w:t>
             </w:r>
           </w:p>
           <w:p>
@@ -347,47 +395,10 @@
           </w:tcPr>
           <w:p>
             <w:pPr>
-              <w:jc w:val="right"/>
-              <w:rPr>
-                <w:rFonts w:ascii="Daytona" w:hAnsi="Daytona"/>
-                <w:b/>
-                <w:bCs/>
-                <w:sz w:val="28"/>
-                <w:szCs w:val="28"/>
-              </w:rPr>
-            </w:pPr>
-          </w:p>
-          <w:p>
-            <w:pPr>
-              <w:jc w:val="right"/>
-              <w:rPr>
-                <w:rFonts w:ascii="Daytona Light" w:hAnsi="Daytona Light" w:cstheme="majorHAnsi"/>
-                <w:b/>
-                <w:bCs/>
-              </w:rPr>
-            </w:pPr>
-            <w:r>
-              <w:rPr>
-                <w:rFonts w:ascii="Daytona Light" w:hAnsi="Daytona Light" w:cstheme="majorHAnsi"/>
-                <w:b/>
-                <w:bCs/>
-              </w:rPr>
-              <w:t>GPA: 4.00</w:t>
-            </w:r>
-          </w:p>
-          <w:p>
-            <w:pPr>
-              <w:jc w:val="right"/>
-              <w:rPr>
-                <w:rFonts w:ascii="Daytona Light" w:hAnsi="Daytona Light"/>
-              </w:rPr>
-            </w:pPr>
-            <w:r>
-              <w:rPr>
-                <w:rFonts w:ascii="Daytona Light" w:hAnsi="Daytona Light" w:cstheme="majorHAnsi"/>
-              </w:rPr>
-              <w:t>Expected Dec. 2022</w:t>
-            </w:r>
+              <w:rPr>
+                <w:rFonts w:ascii="Daytona Light" w:hAnsi="Daytona Light"/>
+              </w:rPr>
+            </w:pPr>
           </w:p>
         </w:tc>
       </w:tr>
@@ -474,6 +485,13 @@
                       <w:color w:val="7F7F7F" w:themeColor="text1" w:themeTint="80"/>
                     </w:rPr>
                     <w:t>Languages</w:t>
+                  </w:r>
+                  <w:r>
+                    <w:rPr>
+                      <w:rFonts w:ascii="Daytona" w:hAnsi="Daytona"/>
+                      <w:color w:val="7F7F7F" w:themeColor="text1" w:themeTint="80"/>
+                    </w:rPr>
+                    <w:t>:</w:t>
                   </w:r>
                 </w:p>
               </w:tc>
@@ -570,6 +588,13 @@
                     </w:rPr>
                     <w:t>/Tools</w:t>
                   </w:r>
+                  <w:r>
+                    <w:rPr>
+                      <w:rFonts w:ascii="Daytona" w:hAnsi="Daytona"/>
+                      <w:color w:val="7F7F7F" w:themeColor="text1" w:themeTint="80"/>
+                    </w:rPr>
+                    <w:t>:</w:t>
+                  </w:r>
                 </w:p>
               </w:tc>
               <w:tc>
@@ -628,6 +653,13 @@
                     </w:rPr>
                     <w:t>Operating Systems</w:t>
                   </w:r>
+                  <w:r>
+                    <w:rPr>
+                      <w:rFonts w:ascii="Daytona" w:hAnsi="Daytona"/>
+                      <w:color w:val="7F7F7F" w:themeColor="text1" w:themeTint="80"/>
+                    </w:rPr>
+                    <w:t>:</w:t>
+                  </w:r>
                 </w:p>
               </w:tc>
               <w:tc>
@@ -679,6 +711,13 @@
                       <w:color w:val="7F7F7F" w:themeColor="text1" w:themeTint="80"/>
                     </w:rPr>
                     <w:t>Other</w:t>
+                  </w:r>
+                  <w:r>
+                    <w:rPr>
+                      <w:rFonts w:ascii="Daytona" w:hAnsi="Daytona"/>
+                      <w:color w:val="7F7F7F" w:themeColor="text1" w:themeTint="80"/>
+                    </w:rPr>
+                    <w:t>:</w:t>
                   </w:r>
                 </w:p>
               </w:tc>
@@ -798,7 +837,21 @@
                 <w:rFonts w:ascii="Daytona" w:hAnsi="Daytona"/>
                 <w:color w:val="2F5496" w:themeColor="accent1" w:themeShade="BF"/>
               </w:rPr>
-              <w:t>Researcher, University Student Network Study</w:t>
+              <w:t xml:space="preserve">Researcher, </w:t>
+            </w:r>
+            <w:r>
+              <w:rPr>
+                <w:rFonts w:ascii="Daytona" w:hAnsi="Daytona"/>
+                <w:color w:val="2F5496" w:themeColor="accent1" w:themeShade="BF"/>
+              </w:rPr>
+              <w:t>UTD</w:t>
+            </w:r>
+            <w:r>
+              <w:rPr>
+                <w:rFonts w:ascii="Daytona" w:hAnsi="Daytona"/>
+                <w:color w:val="2F5496" w:themeColor="accent1" w:themeShade="BF"/>
+              </w:rPr>
+              <w:t xml:space="preserve"> Student Network Study</w:t>
             </w:r>
             <w:r>
               <w:rPr>
@@ -909,19 +962,19 @@
               <w:rPr>
                 <w:rFonts w:ascii="Consolas" w:hAnsi="Consolas"/>
               </w:rPr>
-              <w:t xml:space="preserve">               “UNIX Servers via SSH”, “</w:t>
-            </w:r>
-            <w:r>
-              <w:rPr>
-                <w:rFonts w:ascii="Consolas" w:hAnsi="Consolas"/>
-              </w:rPr>
-              <w:t xml:space="preserve">Verbal/Written </w:t>
-            </w:r>
-            <w:r>
-              <w:rPr>
-                <w:rFonts w:ascii="Consolas" w:hAnsi="Consolas"/>
-              </w:rPr>
-              <w:t>Communication”}</w:t>
+              <w:t xml:space="preserve">               </w:t>
+            </w:r>
+            <w:r>
+              <w:rPr>
+                <w:rFonts w:ascii="Consolas" w:hAnsi="Consolas"/>
+              </w:rPr>
+              <w:t xml:space="preserve"> </w:t>
+            </w:r>
+            <w:r>
+              <w:rPr>
+                <w:rFonts w:ascii="Consolas" w:hAnsi="Consolas"/>
+              </w:rPr>
+              <w:t>“UNIX Servers via SSH”}</w:t>
             </w:r>
           </w:p>
           <w:p>
@@ -952,7 +1005,21 @@
                 <w:rFonts w:ascii="Daytona" w:hAnsi="Daytona"/>
                 <w:color w:val="7F7F7F" w:themeColor="text1" w:themeTint="80"/>
               </w:rPr>
-              <w:t>(May 2017 – June 2017)</w:t>
+              <w:t>(May</w:t>
+            </w:r>
+            <w:r>
+              <w:rPr>
+                <w:rFonts w:ascii="Daytona" w:hAnsi="Daytona"/>
+                <w:color w:val="7F7F7F" w:themeColor="text1" w:themeTint="80"/>
+              </w:rPr>
+              <w:t xml:space="preserve"> </w:t>
+            </w:r>
+            <w:r>
+              <w:rPr>
+                <w:rFonts w:ascii="Daytona" w:hAnsi="Daytona"/>
+                <w:color w:val="7F7F7F" w:themeColor="text1" w:themeTint="80"/>
+              </w:rPr>
+              <w:t>– June 2017)</w:t>
             </w:r>
           </w:p>
           <w:p>
@@ -1022,42 +1089,20 @@
               <w:rPr>
                 <w:rFonts w:ascii="Consolas" w:hAnsi="Consolas"/>
               </w:rPr>
-              <w:t>[“HTML/CSS/JS”, “Brackets”, “Git/GitHub”,</w:t>
-            </w:r>
-          </w:p>
-          <w:p>
-            <w:pPr>
-              <w:pStyle w:val="ListParagraph"/>
-              <w:rPr>
-                <w:rFonts w:ascii="Consolas" w:hAnsi="Consolas"/>
-              </w:rPr>
-            </w:pPr>
-            <w:r>
-              <w:rPr>
-                <w:rFonts w:ascii="Consolas" w:hAnsi="Consolas"/>
-              </w:rPr>
-              <w:t xml:space="preserve">                           “</w:t>
-            </w:r>
-            <w:r>
-              <w:rPr>
-                <w:rFonts w:ascii="Consolas" w:hAnsi="Consolas"/>
-              </w:rPr>
-              <w:t xml:space="preserve">Verbal/Written </w:t>
-            </w:r>
-            <w:r>
-              <w:rPr>
-                <w:rFonts w:ascii="Consolas" w:hAnsi="Consolas"/>
-              </w:rPr>
-              <w:t>Communication”]</w:t>
-            </w:r>
-            <w:proofErr w:type="gramStart"/>
+              <w:t>[“HTML/CSS/JS”, “Brackets”, “Git/GitHub”</w:t>
+            </w:r>
+            <w:r>
+              <w:rPr>
+                <w:rFonts w:ascii="Consolas" w:hAnsi="Consolas"/>
+              </w:rPr>
+              <w:t>]</w:t>
+            </w:r>
             <w:r>
               <w:rPr>
                 <w:rFonts w:ascii="Consolas" w:hAnsi="Consolas"/>
               </w:rPr>
               <w:t>);</w:t>
             </w:r>
-            <w:proofErr w:type="gramEnd"/>
           </w:p>
           <w:p>
             <w:pPr>
@@ -1151,7 +1196,25 @@
               <w:rPr>
                 <w:rFonts w:ascii="Daytona Light" w:hAnsi="Daytona Light"/>
               </w:rPr>
-              <w:t xml:space="preserve">Skip Lists, </w:t>
+              <w:t>s</w:t>
+            </w:r>
+            <w:r>
+              <w:rPr>
+                <w:rFonts w:ascii="Daytona Light" w:hAnsi="Daytona Light"/>
+              </w:rPr>
+              <w:t xml:space="preserve">kip </w:t>
+            </w:r>
+            <w:r>
+              <w:rPr>
+                <w:rFonts w:ascii="Daytona Light" w:hAnsi="Daytona Light"/>
+              </w:rPr>
+              <w:t>l</w:t>
+            </w:r>
+            <w:r>
+              <w:rPr>
+                <w:rFonts w:ascii="Daytona Light" w:hAnsi="Daytona Light"/>
+              </w:rPr>
+              <w:t xml:space="preserve">ists, </w:t>
             </w:r>
             <w:r>
               <w:rPr>
@@ -1163,7 +1226,49 @@
               <w:rPr>
                 <w:rFonts w:ascii="Daytona Light" w:hAnsi="Daytona Light"/>
               </w:rPr>
-              <w:t>Trees, Red/Black Trees,</w:t>
+              <w:t>t</w:t>
+            </w:r>
+            <w:r>
+              <w:rPr>
+                <w:rFonts w:ascii="Daytona Light" w:hAnsi="Daytona Light"/>
+              </w:rPr>
+              <w:t xml:space="preserve">rees, </w:t>
+            </w:r>
+            <w:r>
+              <w:rPr>
+                <w:rFonts w:ascii="Daytona Light" w:hAnsi="Daytona Light"/>
+              </w:rPr>
+              <w:t>r</w:t>
+            </w:r>
+            <w:r>
+              <w:rPr>
+                <w:rFonts w:ascii="Daytona Light" w:hAnsi="Daytona Light"/>
+              </w:rPr>
+              <w:t>ed/</w:t>
+            </w:r>
+            <w:r>
+              <w:rPr>
+                <w:rFonts w:ascii="Daytona Light" w:hAnsi="Daytona Light"/>
+              </w:rPr>
+              <w:t>b</w:t>
+            </w:r>
+            <w:r>
+              <w:rPr>
+                <w:rFonts w:ascii="Daytona Light" w:hAnsi="Daytona Light"/>
+              </w:rPr>
+              <w:t xml:space="preserve">lack </w:t>
+            </w:r>
+            <w:r>
+              <w:rPr>
+                <w:rFonts w:ascii="Daytona Light" w:hAnsi="Daytona Light"/>
+              </w:rPr>
+              <w:t>t</w:t>
+            </w:r>
+            <w:r>
+              <w:rPr>
+                <w:rFonts w:ascii="Daytona Light" w:hAnsi="Daytona Light"/>
+              </w:rPr>
+              <w:t>rees,</w:t>
             </w:r>
             <w:r>
               <w:rPr>
@@ -1175,19 +1280,145 @@
               <w:rPr>
                 <w:rFonts w:ascii="Daytona Light" w:hAnsi="Daytona Light"/>
               </w:rPr>
-              <w:t>Binary Heaps</w:t>
-            </w:r>
-            <w:r>
-              <w:rPr>
-                <w:rFonts w:ascii="Daytona Light" w:hAnsi="Daytona Light"/>
-              </w:rPr>
-              <w:t>, Stacks, Queues, Hash Tables, Disjoint Sets, Graphs</w:t>
-            </w:r>
-            <w:r>
-              <w:rPr>
-                <w:rFonts w:ascii="Daytona Light" w:hAnsi="Daytona Light"/>
-              </w:rPr>
-              <w:t>, and Sorting Algorithms</w:t>
+              <w:t>b</w:t>
+            </w:r>
+            <w:r>
+              <w:rPr>
+                <w:rFonts w:ascii="Daytona Light" w:hAnsi="Daytona Light"/>
+              </w:rPr>
+              <w:t xml:space="preserve">inary </w:t>
+            </w:r>
+            <w:r>
+              <w:rPr>
+                <w:rFonts w:ascii="Daytona Light" w:hAnsi="Daytona Light"/>
+              </w:rPr>
+              <w:t>h</w:t>
+            </w:r>
+            <w:r>
+              <w:rPr>
+                <w:rFonts w:ascii="Daytona Light" w:hAnsi="Daytona Light"/>
+              </w:rPr>
+              <w:t>eaps</w:t>
+            </w:r>
+            <w:r>
+              <w:rPr>
+                <w:rFonts w:ascii="Daytona Light" w:hAnsi="Daytona Light"/>
+              </w:rPr>
+              <w:t xml:space="preserve">, </w:t>
+            </w:r>
+            <w:r>
+              <w:rPr>
+                <w:rFonts w:ascii="Daytona Light" w:hAnsi="Daytona Light"/>
+              </w:rPr>
+              <w:t>s</w:t>
+            </w:r>
+            <w:r>
+              <w:rPr>
+                <w:rFonts w:ascii="Daytona Light" w:hAnsi="Daytona Light"/>
+              </w:rPr>
+              <w:t xml:space="preserve">tacks, </w:t>
+            </w:r>
+            <w:r>
+              <w:rPr>
+                <w:rFonts w:ascii="Daytona Light" w:hAnsi="Daytona Light"/>
+              </w:rPr>
+              <w:t>q</w:t>
+            </w:r>
+            <w:r>
+              <w:rPr>
+                <w:rFonts w:ascii="Daytona Light" w:hAnsi="Daytona Light"/>
+              </w:rPr>
+              <w:t xml:space="preserve">ueues, </w:t>
+            </w:r>
+            <w:r>
+              <w:rPr>
+                <w:rFonts w:ascii="Daytona Light" w:hAnsi="Daytona Light"/>
+              </w:rPr>
+              <w:t>h</w:t>
+            </w:r>
+            <w:r>
+              <w:rPr>
+                <w:rFonts w:ascii="Daytona Light" w:hAnsi="Daytona Light"/>
+              </w:rPr>
+              <w:t xml:space="preserve">ash </w:t>
+            </w:r>
+            <w:r>
+              <w:rPr>
+                <w:rFonts w:ascii="Daytona Light" w:hAnsi="Daytona Light"/>
+              </w:rPr>
+              <w:t>t</w:t>
+            </w:r>
+            <w:r>
+              <w:rPr>
+                <w:rFonts w:ascii="Daytona Light" w:hAnsi="Daytona Light"/>
+              </w:rPr>
+              <w:t xml:space="preserve">ables, </w:t>
+            </w:r>
+            <w:r>
+              <w:rPr>
+                <w:rFonts w:ascii="Daytona Light" w:hAnsi="Daytona Light"/>
+              </w:rPr>
+              <w:t>d</w:t>
+            </w:r>
+            <w:r>
+              <w:rPr>
+                <w:rFonts w:ascii="Daytona Light" w:hAnsi="Daytona Light"/>
+              </w:rPr>
+              <w:t xml:space="preserve">isjoint </w:t>
+            </w:r>
+            <w:r>
+              <w:rPr>
+                <w:rFonts w:ascii="Daytona Light" w:hAnsi="Daytona Light"/>
+              </w:rPr>
+              <w:t>s</w:t>
+            </w:r>
+            <w:r>
+              <w:rPr>
+                <w:rFonts w:ascii="Daytona Light" w:hAnsi="Daytona Light"/>
+              </w:rPr>
+              <w:t xml:space="preserve">ets, </w:t>
+            </w:r>
+            <w:r>
+              <w:rPr>
+                <w:rFonts w:ascii="Daytona Light" w:hAnsi="Daytona Light"/>
+              </w:rPr>
+              <w:t>g</w:t>
+            </w:r>
+            <w:r>
+              <w:rPr>
+                <w:rFonts w:ascii="Daytona Light" w:hAnsi="Daytona Light"/>
+              </w:rPr>
+              <w:t>raphs</w:t>
+            </w:r>
+            <w:r>
+              <w:rPr>
+                <w:rFonts w:ascii="Daytona Light" w:hAnsi="Daytona Light"/>
+              </w:rPr>
+              <w:t xml:space="preserve">, and </w:t>
+            </w:r>
+            <w:r>
+              <w:rPr>
+                <w:rFonts w:ascii="Daytona Light" w:hAnsi="Daytona Light"/>
+              </w:rPr>
+              <w:t>s</w:t>
+            </w:r>
+            <w:r>
+              <w:rPr>
+                <w:rFonts w:ascii="Daytona Light" w:hAnsi="Daytona Light"/>
+              </w:rPr>
+              <w:t xml:space="preserve">orting </w:t>
+            </w:r>
+            <w:r>
+              <w:rPr>
+                <w:rFonts w:ascii="Daytona Light" w:hAnsi="Daytona Light"/>
+              </w:rPr>
+              <w:t>a</w:t>
+            </w:r>
+            <w:r>
+              <w:rPr>
+                <w:rFonts w:ascii="Daytona Light" w:hAnsi="Daytona Light"/>
+              </w:rPr>
+              <w:t>lgorithms</w:t>
             </w:r>
           </w:p>
           <w:p>
@@ -1211,7 +1442,7 @@
               <w:rPr>
                 <w:rFonts w:ascii="Daytona Light" w:hAnsi="Daytona Light"/>
               </w:rPr>
-              <w:t>S</w:t>
+              <w:t>s</w:t>
             </w:r>
             <w:r>
               <w:rPr>
@@ -1223,7 +1454,7 @@
               <w:rPr>
                 <w:rFonts w:ascii="Daytona Light" w:hAnsi="Daytona Light"/>
               </w:rPr>
-              <w:t>L</w:t>
+              <w:t>l</w:t>
             </w:r>
             <w:r>
               <w:rPr>
@@ -1235,7 +1466,7 @@
               <w:rPr>
                 <w:rFonts w:ascii="Daytona Light" w:hAnsi="Daytona Light"/>
               </w:rPr>
-              <w:t>H</w:t>
+              <w:t>h</w:t>
             </w:r>
             <w:r>
               <w:rPr>
@@ -1247,7 +1478,7 @@
               <w:rPr>
                 <w:rFonts w:ascii="Daytona Light" w:hAnsi="Daytona Light"/>
               </w:rPr>
-              <w:t>T</w:t>
+              <w:t>t</w:t>
             </w:r>
             <w:r>
               <w:rPr>
@@ -1259,7 +1490,7 @@
               <w:rPr>
                 <w:rFonts w:ascii="Daytona Light" w:hAnsi="Daytona Light"/>
               </w:rPr>
-              <w:t>D</w:t>
+              <w:t>d</w:t>
             </w:r>
             <w:r>
               <w:rPr>
@@ -1271,7 +1502,7 @@
               <w:rPr>
                 <w:rFonts w:ascii="Daytona Light" w:hAnsi="Daytona Light"/>
               </w:rPr>
-              <w:t>S</w:t>
+              <w:t>s</w:t>
             </w:r>
             <w:r>
               <w:rPr>
@@ -1283,7 +1514,7 @@
               <w:rPr>
                 <w:rFonts w:ascii="Daytona Light" w:hAnsi="Daytona Light"/>
               </w:rPr>
-              <w:t>G</w:t>
+              <w:t>g</w:t>
             </w:r>
             <w:r>
               <w:rPr>
@@ -1473,13 +1704,37 @@
               <w:rPr>
                 <w:rFonts w:ascii="Daytona Light" w:hAnsi="Daytona Light"/>
               </w:rPr>
-              <w:t xml:space="preserve">read </w:t>
-            </w:r>
-            <w:r>
-              <w:rPr>
-                <w:rFonts w:ascii="Daytona Light" w:hAnsi="Daytona Light"/>
-              </w:rPr>
-              <w:t>file properties and contents, and write to files and the standard output</w:t>
+              <w:t>interpret</w:t>
+            </w:r>
+            <w:r>
+              <w:rPr>
+                <w:rFonts w:ascii="Daytona Light" w:hAnsi="Daytona Light"/>
+              </w:rPr>
+              <w:t xml:space="preserve"> </w:t>
+            </w:r>
+            <w:r>
+              <w:rPr>
+                <w:rFonts w:ascii="Daytona Light" w:hAnsi="Daytona Light"/>
+              </w:rPr>
+              <w:t>file properties</w:t>
+            </w:r>
+            <w:r>
+              <w:rPr>
+                <w:rFonts w:ascii="Daytona Light" w:hAnsi="Daytona Light"/>
+              </w:rPr>
+              <w:t xml:space="preserve">, </w:t>
+            </w:r>
+            <w:r>
+              <w:rPr>
+                <w:rFonts w:ascii="Daytona Light" w:hAnsi="Daytona Light"/>
+              </w:rPr>
+              <w:t xml:space="preserve">perform file I/O, </w:t>
+            </w:r>
+            <w:r>
+              <w:rPr>
+                <w:rFonts w:ascii="Daytona Light" w:hAnsi="Daytona Light"/>
+              </w:rPr>
+              <w:t>and write to the standard output.</w:t>
             </w:r>
           </w:p>
           <w:p>
@@ -1629,6 +1884,12 @@
               <w:rPr>
                 <w:rFonts w:ascii="Consolas" w:hAnsi="Consolas"/>
               </w:rPr>
+              <w:t xml:space="preserve"> </w:t>
+            </w:r>
+            <w:r>
+              <w:rPr>
+                <w:rFonts w:ascii="Consolas" w:hAnsi="Consolas"/>
+              </w:rPr>
               <w:t>Servers via SSH”,</w:t>
             </w:r>
             <w:r>
@@ -1697,7 +1958,21 @@
                 <w:rFonts w:ascii="Daytona" w:hAnsi="Daytona"/>
                 <w:color w:val="7F7F7F" w:themeColor="text1" w:themeTint="80"/>
               </w:rPr>
-              <w:t>(Currently Taking)</w:t>
+              <w:t>(</w:t>
+            </w:r>
+            <w:r>
+              <w:rPr>
+                <w:rFonts w:ascii="Daytona" w:hAnsi="Daytona"/>
+                <w:color w:val="7F7F7F" w:themeColor="text1" w:themeTint="80"/>
+              </w:rPr>
+              <w:t>In Progress</w:t>
+            </w:r>
+            <w:r>
+              <w:rPr>
+                <w:rFonts w:ascii="Daytona" w:hAnsi="Daytona"/>
+                <w:color w:val="7F7F7F" w:themeColor="text1" w:themeTint="80"/>
+              </w:rPr>
+              <w:t>)</w:t>
             </w:r>
           </w:p>
           <w:p>
@@ -1751,7 +2026,7 @@
               <w:rPr>
                 <w:rFonts w:ascii="Daytona Light" w:hAnsi="Daytona Light"/>
               </w:rPr>
-              <w:t>sets of instructions</w:t>
+              <w:t>instructions</w:t>
             </w:r>
           </w:p>
           <w:p>
@@ -1792,50 +2067,20 @@
                 <w:numId w:val="5"/>
               </w:numPr>
               <w:rPr>
-                <w:rFonts w:ascii="Daytona Light" w:hAnsi="Daytona Light"/>
-              </w:rPr>
-            </w:pPr>
-            <w:r>
-              <w:rPr>
-                <w:rFonts w:ascii="Daytona Light" w:hAnsi="Daytona Light"/>
-              </w:rPr>
-              <w:t>E</w:t>
-            </w:r>
-            <w:r>
-              <w:rPr>
-                <w:rFonts w:ascii="Daytona Light" w:hAnsi="Daytona Light"/>
-              </w:rPr>
-              <w:t>ngage in public speaking activities</w:t>
-            </w:r>
-          </w:p>
-          <w:p>
-            <w:pPr>
-              <w:pStyle w:val="ListParagraph"/>
-              <w:numPr>
-                <w:ilvl w:val="0"/>
-                <w:numId w:val="5"/>
-              </w:numPr>
-              <w:rPr>
-                <w:rFonts w:ascii="Consolas" w:hAnsi="Consolas"/>
-              </w:rPr>
-            </w:pPr>
-            <w:r>
-              <w:rPr>
-                <w:rFonts w:ascii="Consolas" w:hAnsi="Consolas"/>
-              </w:rPr>
-              <w:t xml:space="preserve">Skills Honed: </w:t>
-            </w:r>
-            <w:r>
-              <w:rPr>
-                <w:rFonts w:ascii="Consolas" w:hAnsi="Consolas"/>
-              </w:rPr>
-              <w:t xml:space="preserve">Verbal/Written </w:t>
-            </w:r>
-            <w:r>
-              <w:rPr>
-                <w:rFonts w:ascii="Consolas" w:hAnsi="Consolas"/>
-              </w:rPr>
-              <w:t>Communication and Microsoft Office</w:t>
+                <w:rFonts w:ascii="Consolas" w:hAnsi="Consolas"/>
+              </w:rPr>
+            </w:pPr>
+            <w:r>
+              <w:rPr>
+                <w:rFonts w:ascii="Consolas" w:hAnsi="Consolas"/>
+              </w:rPr>
+              <w:t>Skills Honed: Microsoft Office</w:t>
+            </w:r>
+            <w:r>
+              <w:rPr>
+                <w:rFonts w:ascii="Consolas" w:hAnsi="Consolas"/>
+              </w:rPr>
+              <w:t xml:space="preserve"> and Microsoft Teams</w:t>
             </w:r>
           </w:p>
           <w:p>
@@ -2128,30 +2373,33 @@
               <w:rPr>
                 <w:rFonts w:ascii="Consolas" w:hAnsi="Consolas"/>
               </w:rPr>
-              <w:t>[“HTML/CSS/JS”, “jQuery”, “Brackets”,</w:t>
-            </w:r>
-          </w:p>
-          <w:p>
-            <w:pPr>
-              <w:pStyle w:val="ListParagraph"/>
-              <w:rPr>
-                <w:rFonts w:ascii="Daytona Light" w:hAnsi="Daytona Light"/>
-              </w:rPr>
-            </w:pPr>
-            <w:r>
-              <w:rPr>
-                <w:rFonts w:ascii="Consolas" w:hAnsi="Consolas"/>
-              </w:rPr>
-              <w:t xml:space="preserve">                           “Git/GitHub”]</w:t>
-            </w:r>
-            <w:proofErr w:type="gramStart"/>
-            <w:r>
-              <w:rPr>
-                <w:rFonts w:ascii="Consolas" w:hAnsi="Consolas"/>
-              </w:rPr>
-              <w:t>);</w:t>
-            </w:r>
-            <w:proofErr w:type="gramEnd"/>
+              <w:t>[“HTML/CSS/JS”, “jQuery”,</w:t>
+            </w:r>
+            <w:r>
+              <w:rPr>
+                <w:rFonts w:ascii="Consolas" w:hAnsi="Consolas"/>
+              </w:rPr>
+              <w:br/>
+              <w:t xml:space="preserve">                           </w:t>
+            </w:r>
+            <w:r>
+              <w:rPr>
+                <w:rFonts w:ascii="Consolas" w:hAnsi="Consolas"/>
+              </w:rPr>
+              <w:t>“Brackets”,</w:t>
+            </w:r>
+            <w:r>
+              <w:rPr>
+                <w:rFonts w:ascii="Daytona Light" w:hAnsi="Daytona Light"/>
+              </w:rPr>
+              <w:t xml:space="preserve"> </w:t>
+            </w:r>
+            <w:r>
+              <w:rPr>
+                <w:rFonts w:ascii="Consolas" w:hAnsi="Consolas"/>
+              </w:rPr>
+              <w:t>“Git/GitHub”]);</w:t>
+            </w:r>
           </w:p>
           <w:p>
             <w:pPr>
@@ -2367,19 +2615,13 @@
               <w:rPr>
                 <w:rFonts w:ascii="Consolas" w:hAnsi="Consolas"/>
               </w:rPr>
-              <w:t xml:space="preserve">Skills Honed: </w:t>
-            </w:r>
-            <w:r>
-              <w:rPr>
-                <w:rFonts w:ascii="Consolas" w:hAnsi="Consolas"/>
-              </w:rPr>
-              <w:t xml:space="preserve">Verbal/Written </w:t>
-            </w:r>
-            <w:r>
-              <w:rPr>
-                <w:rFonts w:ascii="Consolas" w:hAnsi="Consolas"/>
-              </w:rPr>
-              <w:t>Communication and HTML/CSS</w:t>
+              <w:t>Skills Honed: HTML/CSS</w:t>
+            </w:r>
+            <w:r>
+              <w:rPr>
+                <w:rFonts w:ascii="Consolas" w:hAnsi="Consolas"/>
+              </w:rPr>
+              <w:t xml:space="preserve"> and Leadership</w:t>
             </w:r>
           </w:p>
           <w:p>
@@ -2402,7 +2644,7 @@
                 <w:rFonts w:ascii="Daytona" w:hAnsi="Daytona"/>
                 <w:color w:val="2F5496" w:themeColor="accent1" w:themeShade="BF"/>
               </w:rPr>
-              <w:t>Nine-Time</w:t>
+              <w:t>Regular</w:t>
             </w:r>
             <w:r>
               <w:rPr>
@@ -2416,7 +2658,21 @@
                 <w:rFonts w:ascii="Daytona" w:hAnsi="Daytona"/>
                 <w:color w:val="2F5496" w:themeColor="accent1" w:themeShade="BF"/>
               </w:rPr>
-              <w:t>Attendee, CodeDay</w:t>
+              <w:t>Attendee</w:t>
+            </w:r>
+            <w:r>
+              <w:rPr>
+                <w:rFonts w:ascii="Daytona" w:hAnsi="Daytona"/>
+                <w:color w:val="2F5496" w:themeColor="accent1" w:themeShade="BF"/>
+              </w:rPr>
+              <w:t xml:space="preserve"> and Volunteer</w:t>
+            </w:r>
+            <w:r>
+              <w:rPr>
+                <w:rFonts w:ascii="Daytona" w:hAnsi="Daytona"/>
+                <w:color w:val="2F5496" w:themeColor="accent1" w:themeShade="BF"/>
+              </w:rPr>
+              <w:t>, CodeDay</w:t>
             </w:r>
             <w:r>
               <w:rPr>
@@ -2558,7 +2814,14 @@
               <w:rPr>
                 <w:rFonts w:ascii="Consolas" w:hAnsi="Consolas"/>
               </w:rPr>
-              <w:t xml:space="preserve">Java", </w:t>
+              <w:t>Java",</w:t>
+            </w:r>
+            <w:r>
+              <w:rPr>
+                <w:rFonts w:ascii="Consolas" w:hAnsi="Consolas"/>
+              </w:rPr>
+              <w:br/>
+              <w:t xml:space="preserve">                </w:t>
             </w:r>
             <w:r>
               <w:rPr>
@@ -2584,61 +2847,17 @@
               </w:rPr>
               <w:t>,</w:t>
             </w:r>
-          </w:p>
-          <w:p>
-            <w:pPr>
-              <w:pStyle w:val="ListParagraph"/>
-              <w:rPr>
-                <w:rFonts w:ascii="Consolas" w:hAnsi="Consolas"/>
-              </w:rPr>
-            </w:pPr>
-            <w:r>
-              <w:rPr>
-                <w:rFonts w:ascii="Consolas" w:hAnsi="Consolas"/>
-              </w:rPr>
-              <w:t xml:space="preserve">               “</w:t>
+            <w:r>
+              <w:rPr>
+                <w:rFonts w:ascii="Consolas" w:hAnsi="Consolas"/>
+              </w:rPr>
+              <w:t xml:space="preserve"> </w:t>
             </w:r>
             <w:r>
               <w:rPr>
                 <w:rFonts w:ascii="Consolas" w:hAnsi="Consolas"/>
               </w:rPr>
               <w:t>Git/GitHub</w:t>
-            </w:r>
-            <w:r>
-              <w:rPr>
-                <w:rFonts w:ascii="Consolas" w:hAnsi="Consolas"/>
-              </w:rPr>
-              <w:t>”</w:t>
-            </w:r>
-            <w:r>
-              <w:rPr>
-                <w:rFonts w:ascii="Consolas" w:hAnsi="Consolas"/>
-              </w:rPr>
-              <w:t xml:space="preserve">, </w:t>
-            </w:r>
-            <w:r>
-              <w:rPr>
-                <w:rFonts w:ascii="Consolas" w:hAnsi="Consolas"/>
-              </w:rPr>
-              <w:t>“</w:t>
-            </w:r>
-            <w:r>
-              <w:rPr>
-                <w:rFonts w:ascii="Consolas" w:hAnsi="Consolas"/>
-              </w:rPr>
-              <w:t xml:space="preserve">Verbal/Written </w:t>
-            </w:r>
-            <w:r>
-              <w:rPr>
-                <w:rFonts w:ascii="Consolas" w:hAnsi="Consolas"/>
-              </w:rPr>
-              <w:t>Communicatio</w:t>
-            </w:r>
-            <w:r>
-              <w:rPr>
-                <w:rFonts w:ascii="Consolas" w:hAnsi="Consolas"/>
-              </w:rPr>
-              <w:t>n</w:t>
             </w:r>
             <w:r>
               <w:rPr>
@@ -4490,6 +4709,25 @@
 </file>
 
 <file path=customXml/item1.xml><?xml version="1.0" encoding="utf-8"?>
+<b:Sources xmlns:b="http://schemas.openxmlformats.org/officeDocument/2006/bibliography" xmlns="http://schemas.openxmlformats.org/officeDocument/2006/bibliography" SelectedStyle="\APASixthEditionOfficeOnline.xsl" StyleName="APA" Version="6"/>
+</file>
+
+<file path=customXml/item2.xml><?xml version="1.0" encoding="utf-8"?>
+<p:properties xmlns:p="http://schemas.microsoft.com/office/2006/metadata/properties" xmlns:xsi="http://www.w3.org/2001/XMLSchema-instance" xmlns:pc="http://schemas.microsoft.com/office/infopath/2007/PartnerControls">
+  <documentManagement/>
+</p:properties>
+</file>
+
+<file path=customXml/item3.xml><?xml version="1.0" encoding="utf-8"?>
+<?mso-contentType ?>
+<FormTemplates xmlns="http://schemas.microsoft.com/sharepoint/v3/contenttype/forms">
+  <Display>DocumentLibraryForm</Display>
+  <Edit>DocumentLibraryForm</Edit>
+  <New>DocumentLibraryForm</New>
+</FormTemplates>
+</file>
+
+<file path=customXml/item4.xml><?xml version="1.0" encoding="utf-8"?>
 <ct:contentTypeSchema xmlns:ct="http://schemas.microsoft.com/office/2006/metadata/contentType" xmlns:ma="http://schemas.microsoft.com/office/2006/metadata/properties/metaAttributes" ct:_="" ma:_="" ma:contentTypeName="Document" ma:contentTypeID="0x010100D85751336601DA488E2E5D7700186372" ma:contentTypeVersion="11" ma:contentTypeDescription="Create a new document." ma:contentTypeScope="" ma:versionID="818d877842791333dca57ed73a03b3e3">
   <xsd:schema xmlns:xsd="http://www.w3.org/2001/XMLSchema" xmlns:xs="http://www.w3.org/2001/XMLSchema" xmlns:p="http://schemas.microsoft.com/office/2006/metadata/properties" xmlns:ns3="4d615828-9d06-4862-ab92-2f776fff14dd" xmlns:ns4="ba55cf15-ca42-417e-ba34-fdc5c2863f6a" targetNamespace="http://schemas.microsoft.com/office/2006/metadata/properties" ma:root="true" ma:fieldsID="f0079195504332c13f0f900c1516a740" ns3:_="" ns4:_="">
     <xsd:import namespace="4d615828-9d06-4862-ab92-2f776fff14dd"/>
@@ -4700,26 +4938,40 @@
 </ct:contentTypeSchema>
 </file>
 
-<file path=customXml/item2.xml><?xml version="1.0" encoding="utf-8"?>
-<b:Sources xmlns:b="http://schemas.openxmlformats.org/officeDocument/2006/bibliography" xmlns="http://schemas.openxmlformats.org/officeDocument/2006/bibliography" SelectedStyle="\APASixthEditionOfficeOnline.xsl" StyleName="APA" Version="6"/>
+<file path=customXml/itemProps1.xml><?xml version="1.0" encoding="utf-8"?>
+<ds:datastoreItem xmlns:ds="http://schemas.openxmlformats.org/officeDocument/2006/customXml" ds:itemID="{E0132048-849B-4E7A-913D-5C5224430FA6}">
+  <ds:schemaRefs>
+    <ds:schemaRef ds:uri="http://schemas.openxmlformats.org/officeDocument/2006/bibliography"/>
+  </ds:schemaRefs>
+</ds:datastoreItem>
 </file>
 
-<file path=customXml/item3.xml><?xml version="1.0" encoding="utf-8"?>
-<p:properties xmlns:p="http://schemas.microsoft.com/office/2006/metadata/properties" xmlns:xsi="http://www.w3.org/2001/XMLSchema-instance" xmlns:pc="http://schemas.microsoft.com/office/infopath/2007/PartnerControls">
-  <documentManagement/>
-</p:properties>
+<file path=customXml/itemProps2.xml><?xml version="1.0" encoding="utf-8"?>
+<ds:datastoreItem xmlns:ds="http://schemas.openxmlformats.org/officeDocument/2006/customXml" ds:itemID="{375845B5-A27C-4395-A57C-D684F3C123CF}">
+  <ds:schemaRefs>
+    <ds:schemaRef ds:uri="http://schemas.microsoft.com/office/2006/metadata/properties"/>
+    <ds:schemaRef ds:uri="4d615828-9d06-4862-ab92-2f776fff14dd"/>
+    <ds:schemaRef ds:uri="http://schemas.microsoft.com/office/2006/documentManagement/types"/>
+    <ds:schemaRef ds:uri="http://purl.org/dc/elements/1.1/"/>
+    <ds:schemaRef ds:uri="http://schemas.microsoft.com/office/infopath/2007/PartnerControls"/>
+    <ds:schemaRef ds:uri="ba55cf15-ca42-417e-ba34-fdc5c2863f6a"/>
+    <ds:schemaRef ds:uri="http://purl.org/dc/terms/"/>
+    <ds:schemaRef ds:uri="http://schemas.openxmlformats.org/package/2006/metadata/core-properties"/>
+    <ds:schemaRef ds:uri="http://www.w3.org/XML/1998/namespace"/>
+    <ds:schemaRef ds:uri="http://purl.org/dc/dcmitype/"/>
+  </ds:schemaRefs>
+</ds:datastoreItem>
 </file>
 
-<file path=customXml/item4.xml><?xml version="1.0" encoding="utf-8"?>
-<?mso-contentType ?>
-<FormTemplates xmlns="http://schemas.microsoft.com/sharepoint/v3/contenttype/forms">
-  <Display>DocumentLibraryForm</Display>
-  <Edit>DocumentLibraryForm</Edit>
-  <New>DocumentLibraryForm</New>
-</FormTemplates>
+<file path=customXml/itemProps3.xml><?xml version="1.0" encoding="utf-8"?>
+<ds:datastoreItem xmlns:ds="http://schemas.openxmlformats.org/officeDocument/2006/customXml" ds:itemID="{E0BC8B43-2060-4578-981F-7FA1C80EEF03}">
+  <ds:schemaRefs>
+    <ds:schemaRef ds:uri="http://schemas.microsoft.com/sharepoint/v3/contenttype/forms"/>
+  </ds:schemaRefs>
+</ds:datastoreItem>
 </file>
 
-<file path=customXml/itemProps1.xml><?xml version="1.0" encoding="utf-8"?>
+<file path=customXml/itemProps4.xml><?xml version="1.0" encoding="utf-8"?>
 <ds:datastoreItem xmlns:ds="http://schemas.openxmlformats.org/officeDocument/2006/customXml" ds:itemID="{4F3C9236-D502-4D3F-A94C-50F8071B2274}">
   <ds:schemaRefs>
     <ds:schemaRef ds:uri="http://schemas.microsoft.com/office/2006/metadata/contentType"/>
@@ -4736,37 +4988,4 @@
     <ds:schemaRef ds:uri="http://schemas.microsoft.com/internal/obd"/>
   </ds:schemaRefs>
 </ds:datastoreItem>
-</file>
-
-<file path=customXml/itemProps2.xml><?xml version="1.0" encoding="utf-8"?>
-<ds:datastoreItem xmlns:ds="http://schemas.openxmlformats.org/officeDocument/2006/customXml" ds:itemID="{E0132048-849B-4E7A-913D-5C5224430FA6}">
-  <ds:schemaRefs>
-    <ds:schemaRef ds:uri="http://schemas.openxmlformats.org/officeDocument/2006/bibliography"/>
-  </ds:schemaRefs>
-</ds:datastoreItem>
-</file>
-
-<file path=customXml/itemProps3.xml><?xml version="1.0" encoding="utf-8"?>
-<ds:datastoreItem xmlns:ds="http://schemas.openxmlformats.org/officeDocument/2006/customXml" ds:itemID="{375845B5-A27C-4395-A57C-D684F3C123CF}">
-  <ds:schemaRefs>
-    <ds:schemaRef ds:uri="http://purl.org/dc/dcmitype/"/>
-    <ds:schemaRef ds:uri="http://schemas.microsoft.com/office/2006/documentManagement/types"/>
-    <ds:schemaRef ds:uri="http://purl.org/dc/terms/"/>
-    <ds:schemaRef ds:uri="http://purl.org/dc/elements/1.1/"/>
-    <ds:schemaRef ds:uri="http://schemas.microsoft.com/office/infopath/2007/PartnerControls"/>
-    <ds:schemaRef ds:uri="http://schemas.openxmlformats.org/package/2006/metadata/core-properties"/>
-    <ds:schemaRef ds:uri="http://www.w3.org/XML/1998/namespace"/>
-    <ds:schemaRef ds:uri="ba55cf15-ca42-417e-ba34-fdc5c2863f6a"/>
-    <ds:schemaRef ds:uri="4d615828-9d06-4862-ab92-2f776fff14dd"/>
-    <ds:schemaRef ds:uri="http://schemas.microsoft.com/office/2006/metadata/properties"/>
-  </ds:schemaRefs>
-</ds:datastoreItem>
-</file>
-
-<file path=customXml/itemProps4.xml><?xml version="1.0" encoding="utf-8"?>
-<ds:datastoreItem xmlns:ds="http://schemas.openxmlformats.org/officeDocument/2006/customXml" ds:itemID="{E0BC8B43-2060-4578-981F-7FA1C80EEF03}">
-  <ds:schemaRefs>
-    <ds:schemaRef ds:uri="http://schemas.microsoft.com/sharepoint/v3/contenttype/forms"/>
-  </ds:schemaRefs>
-</ds:datastoreItem>
 </file>
</xml_diff>